<commit_message>
design doc student number
</commit_message>
<xml_diff>
--- a/studentAnswerTemplate-20221122/HGP_GroupNumber_Project/BSC-HGP - Project - UI Design DocumentV1.docx
+++ b/studentAnswerTemplate-20221122/HGP_GroupNumber_Project/BSC-HGP - Project - UI Design DocumentV1.docx
@@ -185,6 +185,12 @@
         </w:rPr>
         <w:tab/>
         <w:t xml:space="preserve">Student Number2: </w:t>
+      </w:r>
+      <w:r>
+        <w:rPr>
+          <w:lang w:val="en-GB"/>
+        </w:rPr>
+        <w:t>3104949</w:t>
       </w:r>
     </w:p>
     <w:p>
@@ -438,14 +444,12 @@
                 <w:lang w:val="en-GB"/>
               </w:rPr>
             </w:pPr>
-            <w:proofErr w:type="spellStart"/>
             <w:r>
               <w:rPr>
                 <w:lang w:val="en-GB"/>
               </w:rPr>
               <w:t>GoBoard</w:t>
             </w:r>
-            <w:proofErr w:type="spellEnd"/>
             <w:r>
               <w:rPr>
                 <w:lang w:val="en-GB"/>
@@ -465,19 +469,11 @@
                 <w:lang w:val="en-GB"/>
               </w:rPr>
             </w:pPr>
-            <w:proofErr w:type="spellStart"/>
-            <w:r>
-              <w:rPr>
-                <w:lang w:val="en-GB"/>
-              </w:rPr>
-              <w:t>e.g</w:t>
-            </w:r>
-            <w:proofErr w:type="spellEnd"/>
-            <w:r>
-              <w:rPr>
-                <w:lang w:val="en-GB"/>
-              </w:rPr>
-              <w:t xml:space="preserve"> </w:t>
+            <w:r>
+              <w:rPr>
+                <w:lang w:val="en-GB"/>
+              </w:rPr>
+              <w:t xml:space="preserve">e.g </w:t>
             </w:r>
             <w:r>
               <w:rPr>
@@ -1086,11 +1082,9 @@
           <w:numId w:val="10"/>
         </w:numPr>
       </w:pPr>
-      <w:proofErr w:type="spellStart"/>
       <w:r>
         <w:t>Colour</w:t>
       </w:r>
-      <w:proofErr w:type="spellEnd"/>
       <w:r>
         <w:t>:</w:t>
       </w:r>
@@ -1098,23 +1092,7 @@
         <w:t xml:space="preserve"> </w:t>
       </w:r>
       <w:r>
-        <w:t xml:space="preserve">The </w:t>
-      </w:r>
-      <w:proofErr w:type="spellStart"/>
-      <w:r>
-        <w:t>colour</w:t>
-      </w:r>
-      <w:proofErr w:type="spellEnd"/>
-      <w:r>
-        <w:t xml:space="preserve"> scheme was chosen to avoid the main form of </w:t>
-      </w:r>
-      <w:proofErr w:type="spellStart"/>
-      <w:r>
-        <w:t>colour</w:t>
-      </w:r>
-      <w:proofErr w:type="spellEnd"/>
-      <w:r>
-        <w:t xml:space="preserve"> blindness and produce high contrast for the visually impaired.</w:t>
+        <w:t>The colour scheme was chosen to avoid the main form of colour blindness and produce high contrast for the visually impaired.</w:t>
       </w:r>
     </w:p>
     <w:p>
@@ -1411,6 +1389,7 @@
             <w:r>
               <w:rPr>
                 <w:rFonts w:ascii="Courier New" w:hAnsi="Courier New" w:cs="Courier New"/>
+                <w:noProof/>
                 <w:sz w:val="24"/>
                 <w:szCs w:val="24"/>
                 <w:lang w:val="en-GB"/>
@@ -1630,6 +1609,7 @@
             <w:r>
               <w:rPr>
                 <w:rFonts w:ascii="Courier New" w:hAnsi="Courier New" w:cs="Courier New"/>
+                <w:noProof/>
                 <w:lang w:val="en-GB"/>
               </w:rPr>
               <w:drawing>
@@ -1841,6 +1821,7 @@
             <w:r>
               <w:rPr>
                 <w:rFonts w:ascii="Courier New" w:hAnsi="Courier New" w:cs="Courier New"/>
+                <w:noProof/>
                 <w:lang w:val="en-GB"/>
               </w:rPr>
               <w:drawing>
@@ -1979,6 +1960,9 @@
               <w:t xml:space="preserve"> </w:t>
             </w:r>
             <w:r>
+              <w:rPr>
+                <w:noProof/>
+              </w:rPr>
               <w:drawing>
                 <wp:inline distT="0" distB="0" distL="0" distR="0" wp14:anchorId="3AAE92AA" wp14:editId="4D8C471D">
                   <wp:extent cx="1363980" cy="321142"/>
@@ -2158,6 +2142,7 @@
             <w:r>
               <w:rPr>
                 <w:rFonts w:ascii="Courier New" w:hAnsi="Courier New" w:cs="Courier New"/>
+                <w:noProof/>
                 <w:sz w:val="24"/>
                 <w:szCs w:val="24"/>
                 <w:lang w:val="fr-FR"/>
@@ -2201,6 +2186,7 @@
             <w:r>
               <w:rPr>
                 <w:rFonts w:ascii="Courier New" w:hAnsi="Courier New" w:cs="Courier New"/>
+                <w:noProof/>
                 <w:sz w:val="24"/>
                 <w:szCs w:val="24"/>
                 <w:lang w:val="fr-FR"/>
@@ -2671,6 +2657,7 @@
             <w:r>
               <w:rPr>
                 <w:rFonts w:ascii="Courier New" w:hAnsi="Courier New" w:cs="Courier New"/>
+                <w:noProof/>
                 <w:sz w:val="24"/>
                 <w:szCs w:val="24"/>
                 <w:lang w:val="en-GB"/>
@@ -2723,6 +2710,7 @@
             <w:r>
               <w:rPr>
                 <w:rFonts w:ascii="Courier New" w:hAnsi="Courier New" w:cs="Courier New"/>
+                <w:noProof/>
                 <w:sz w:val="24"/>
                 <w:szCs w:val="24"/>
                 <w:lang w:val="en-GB"/>
@@ -2773,6 +2761,7 @@
             <w:r>
               <w:rPr>
                 <w:rFonts w:ascii="Courier New" w:hAnsi="Courier New" w:cs="Courier New"/>
+                <w:noProof/>
                 <w:sz w:val="24"/>
                 <w:szCs w:val="24"/>
                 <w:lang w:val="en-GB"/>
@@ -2997,6 +2986,7 @@
             <w:r>
               <w:rPr>
                 <w:rFonts w:ascii="Courier New" w:hAnsi="Courier New" w:cs="Courier New"/>
+                <w:noProof/>
                 <w:sz w:val="24"/>
                 <w:szCs w:val="24"/>
                 <w:lang w:val="en-GB"/>
@@ -3047,6 +3037,7 @@
             <w:r>
               <w:rPr>
                 <w:rFonts w:ascii="Courier New" w:hAnsi="Courier New" w:cs="Courier New"/>
+                <w:noProof/>
                 <w:sz w:val="24"/>
                 <w:szCs w:val="24"/>
                 <w:lang w:val="en-GB"/>
@@ -3097,6 +3088,7 @@
             <w:r>
               <w:rPr>
                 <w:rFonts w:ascii="Courier New" w:hAnsi="Courier New" w:cs="Courier New"/>
+                <w:noProof/>
                 <w:sz w:val="24"/>
                 <w:szCs w:val="24"/>
                 <w:lang w:val="en-GB"/>
@@ -3271,7 +3263,6 @@
                 <w:lang w:val="en-GB"/>
               </w:rPr>
             </w:pPr>
-            <w:proofErr w:type="spellStart"/>
             <w:r>
               <w:rPr>
                 <w:rFonts w:ascii="Courier New" w:hAnsi="Courier New" w:cs="Courier New"/>
@@ -3279,54 +3270,25 @@
                 <w:szCs w:val="24"/>
                 <w:lang w:val="en-GB"/>
               </w:rPr>
-              <w:t>Ou</w:t>
-            </w:r>
-            <w:proofErr w:type="spellEnd"/>
-            <w:r>
+              <w:t>Ou winner quand time over</w:t>
+            </w:r>
+          </w:p>
+          <w:p>
+            <w:pPr>
+              <w:pStyle w:val="ListParagraph"/>
+              <w:adjustRightInd w:val="0"/>
+              <w:ind w:left="360" w:right="-1"/>
               <w:rPr>
                 <w:rFonts w:ascii="Courier New" w:hAnsi="Courier New" w:cs="Courier New"/>
                 <w:sz w:val="24"/>
                 <w:szCs w:val="24"/>
                 <w:lang w:val="en-GB"/>
               </w:rPr>
-              <w:t xml:space="preserve"> winner </w:t>
-            </w:r>
-            <w:proofErr w:type="spellStart"/>
-            <w:r>
-              <w:rPr>
-                <w:rFonts w:ascii="Courier New" w:hAnsi="Courier New" w:cs="Courier New"/>
-                <w:sz w:val="24"/>
-                <w:szCs w:val="24"/>
-                <w:lang w:val="en-GB"/>
-              </w:rPr>
-              <w:t>quand</w:t>
-            </w:r>
-            <w:proofErr w:type="spellEnd"/>
-            <w:r>
-              <w:rPr>
-                <w:rFonts w:ascii="Courier New" w:hAnsi="Courier New" w:cs="Courier New"/>
-                <w:sz w:val="24"/>
-                <w:szCs w:val="24"/>
-                <w:lang w:val="en-GB"/>
-              </w:rPr>
-              <w:t xml:space="preserve"> time over</w:t>
-            </w:r>
-          </w:p>
-          <w:p>
-            <w:pPr>
-              <w:pStyle w:val="ListParagraph"/>
-              <w:adjustRightInd w:val="0"/>
-              <w:ind w:left="360" w:right="-1"/>
-              <w:rPr>
-                <w:rFonts w:ascii="Courier New" w:hAnsi="Courier New" w:cs="Courier New"/>
-                <w:sz w:val="24"/>
-                <w:szCs w:val="24"/>
-                <w:lang w:val="en-GB"/>
-              </w:rPr>
-            </w:pPr>
-            <w:r>
-              <w:rPr>
-                <w:rFonts w:ascii="Courier New" w:hAnsi="Courier New" w:cs="Courier New"/>
+            </w:pPr>
+            <w:r>
+              <w:rPr>
+                <w:rFonts w:ascii="Courier New" w:hAnsi="Courier New" w:cs="Courier New"/>
+                <w:noProof/>
                 <w:sz w:val="24"/>
                 <w:szCs w:val="24"/>
                 <w:lang w:val="en-GB"/>
@@ -3377,6 +3339,7 @@
             <w:r>
               <w:rPr>
                 <w:rFonts w:ascii="Courier New" w:hAnsi="Courier New" w:cs="Courier New"/>
+                <w:noProof/>
                 <w:sz w:val="24"/>
                 <w:szCs w:val="24"/>
                 <w:lang w:val="en-GB"/>

</xml_diff>